<commit_message>
able to render comments
</commit_message>
<xml_diff>
--- a/vegan restaurants.docx
+++ b/vegan restaurants.docx
@@ -6,11 +6,281 @@
       <w:pPr>
         <w:spacing w:line="240" w:lineRule="auto"/>
         <w:contextualSpacing/>
-        <w:rPr>
-          <w:b/>
-          <w:bCs/>
-        </w:rPr>
-      </w:pPr>
+      </w:pPr>
+      <w:r>
+        <w:t>"</w:t>
+      </w:r>
+      <w:proofErr w:type="spellStart"/>
+      <w:r>
+        <w:t>RestId</w:t>
+      </w:r>
+      <w:proofErr w:type="spellEnd"/>
+      <w:r>
+        <w:t>": "1",</w:t>
+      </w:r>
+    </w:p>
+    <w:p>
+      <w:pPr>
+        <w:spacing w:line="240" w:lineRule="auto"/>
+        <w:contextualSpacing/>
+      </w:pPr>
+      <w:r>
+        <w:t xml:space="preserve">    "Name": "</w:t>
+      </w:r>
+      <w:proofErr w:type="spellStart"/>
+      <w:r>
+        <w:t>Cloverdtx</w:t>
+      </w:r>
+      <w:proofErr w:type="spellEnd"/>
+      <w:r>
+        <w:t xml:space="preserve"> (downtown)",</w:t>
+      </w:r>
+    </w:p>
+    <w:p>
+      <w:pPr>
+        <w:spacing w:line="240" w:lineRule="auto"/>
+        <w:contextualSpacing/>
+      </w:pPr>
+      <w:r>
+        <w:t xml:space="preserve">    "</w:t>
+      </w:r>
+      <w:proofErr w:type="spellStart"/>
+      <w:r>
+        <w:t>PhoneNumber</w:t>
+      </w:r>
+      <w:proofErr w:type="spellEnd"/>
+      <w:r>
+        <w:t>": "617-825-1615",</w:t>
+      </w:r>
+    </w:p>
+    <w:p>
+      <w:pPr>
+        <w:spacing w:line="240" w:lineRule="auto"/>
+        <w:contextualSpacing/>
+      </w:pPr>
+      <w:r>
+        <w:t xml:space="preserve">    "Address": "27 School Street Boston, MA 02108",</w:t>
+      </w:r>
+    </w:p>
+    <w:p>
+      <w:pPr>
+        <w:spacing w:line="240" w:lineRule="auto"/>
+        <w:contextualSpacing/>
+      </w:pPr>
+      <w:r>
+        <w:t xml:space="preserve">    "Menu": "https://www.cloverfoodlab.com/locations/location/?l=cloverdtx",</w:t>
+      </w:r>
+    </w:p>
+    <w:p>
+      <w:pPr>
+        <w:spacing w:line="240" w:lineRule="auto"/>
+        <w:contextualSpacing/>
+      </w:pPr>
+      <w:r>
+        <w:t xml:space="preserve">    "Hours": "7:00am-11:00pm",</w:t>
+      </w:r>
+    </w:p>
+    <w:p>
+      <w:pPr>
+        <w:spacing w:line="240" w:lineRule="auto"/>
+        <w:contextualSpacing/>
+      </w:pPr>
+      <w:r>
+        <w:t xml:space="preserve">    "</w:t>
+      </w:r>
+      <w:proofErr w:type="spellStart"/>
+      <w:r>
+        <w:t>ShortDescription</w:t>
+      </w:r>
+      <w:proofErr w:type="spellEnd"/>
+      <w:r>
+        <w:t>": "</w:t>
+      </w:r>
+      <w:proofErr w:type="spellStart"/>
+      <w:r>
+        <w:t>CloverDTX</w:t>
+      </w:r>
+      <w:proofErr w:type="spellEnd"/>
+      <w:r>
+        <w:t xml:space="preserve"> was our very first Boston restaurant when it opened in spring 2016! We used to operate a truck near the Park St. T stop and were so excited when we found this location on School St.",</w:t>
+      </w:r>
+    </w:p>
+    <w:p>
+      <w:pPr>
+        <w:spacing w:line="240" w:lineRule="auto"/>
+        <w:contextualSpacing/>
+      </w:pPr>
+      <w:r>
+        <w:t xml:space="preserve">    "</w:t>
+      </w:r>
+      <w:proofErr w:type="gramStart"/>
+      <w:r>
+        <w:t>location</w:t>
+      </w:r>
+      <w:proofErr w:type="gramEnd"/>
+      <w:r>
+        <w:t>": {</w:t>
+      </w:r>
+    </w:p>
+    <w:p>
+      <w:pPr>
+        <w:spacing w:line="240" w:lineRule="auto"/>
+        <w:contextualSpacing/>
+      </w:pPr>
+      <w:r>
+        <w:t xml:space="preserve">        "</w:t>
+      </w:r>
+      <w:proofErr w:type="gramStart"/>
+      <w:r>
+        <w:t>type</w:t>
+      </w:r>
+      <w:proofErr w:type="gramEnd"/>
+      <w:r>
+        <w:t>": "Point",</w:t>
+      </w:r>
+    </w:p>
+    <w:p>
+      <w:pPr>
+        <w:spacing w:line="240" w:lineRule="auto"/>
+        <w:contextualSpacing/>
+      </w:pPr>
+      <w:r>
+        <w:t xml:space="preserve">        "</w:t>
+      </w:r>
+      <w:proofErr w:type="gramStart"/>
+      <w:r>
+        <w:t>coordinates</w:t>
+      </w:r>
+      <w:proofErr w:type="gramEnd"/>
+      <w:r>
+        <w:t>": [</w:t>
+      </w:r>
+    </w:p>
+    <w:p>
+      <w:pPr>
+        <w:spacing w:line="240" w:lineRule="auto"/>
+        <w:contextualSpacing/>
+      </w:pPr>
+      <w:r>
+        <w:t xml:space="preserve">            -71.05902,</w:t>
+      </w:r>
+    </w:p>
+    <w:p>
+      <w:pPr>
+        <w:spacing w:line="240" w:lineRule="auto"/>
+        <w:contextualSpacing/>
+      </w:pPr>
+      <w:r>
+        <w:t xml:space="preserve">            42.357757</w:t>
+      </w:r>
+    </w:p>
+    <w:p>
+      <w:pPr>
+        <w:spacing w:line="240" w:lineRule="auto"/>
+        <w:contextualSpacing/>
+      </w:pPr>
+      <w:r>
+        <w:t xml:space="preserve">        ]</w:t>
+      </w:r>
+    </w:p>
+    <w:p>
+      <w:pPr>
+        <w:spacing w:line="240" w:lineRule="auto"/>
+        <w:contextualSpacing/>
+      </w:pPr>
+      <w:r>
+        <w:t xml:space="preserve">    },</w:t>
+      </w:r>
+    </w:p>
+    <w:p>
+      <w:pPr>
+        <w:spacing w:line="240" w:lineRule="auto"/>
+        <w:contextualSpacing/>
+      </w:pPr>
+      <w:r>
+        <w:t xml:space="preserve">    "</w:t>
+      </w:r>
+      <w:proofErr w:type="gramStart"/>
+      <w:r>
+        <w:t>images</w:t>
+      </w:r>
+      <w:proofErr w:type="gramEnd"/>
+      <w:r>
+        <w:t>": [</w:t>
+      </w:r>
+    </w:p>
+    <w:p>
+      <w:pPr>
+        <w:spacing w:line="240" w:lineRule="auto"/>
+        <w:contextualSpacing/>
+      </w:pPr>
+      <w:r>
+        <w:t xml:space="preserve">        "clover1.jpg",</w:t>
+      </w:r>
+    </w:p>
+    <w:p>
+      <w:pPr>
+        <w:spacing w:line="240" w:lineRule="auto"/>
+        <w:contextualSpacing/>
+      </w:pPr>
+      <w:r>
+        <w:t xml:space="preserve">        "clover2.jpg",</w:t>
+      </w:r>
+    </w:p>
+    <w:p>
+      <w:pPr>
+        <w:spacing w:line="240" w:lineRule="auto"/>
+        <w:contextualSpacing/>
+      </w:pPr>
+      <w:r>
+        <w:t xml:space="preserve">        "clover3.jpg"</w:t>
+      </w:r>
+    </w:p>
+    <w:p>
+      <w:pPr>
+        <w:spacing w:line="240" w:lineRule="auto"/>
+        <w:contextualSpacing/>
+      </w:pPr>
+      <w:r>
+        <w:t xml:space="preserve">    ]</w:t>
+      </w:r>
+    </w:p>
+    <w:p>
+      <w:pPr>
+        <w:spacing w:line="240" w:lineRule="auto"/>
+        <w:contextualSpacing/>
+        <w:rPr>
+          <w:b/>
+          <w:bCs/>
+        </w:rPr>
+      </w:pPr>
+    </w:p>
+    <w:p>
+      <w:pPr>
+        <w:spacing w:line="240" w:lineRule="auto"/>
+        <w:contextualSpacing/>
+        <w:rPr>
+          <w:b/>
+          <w:bCs/>
+        </w:rPr>
+      </w:pPr>
+    </w:p>
+    <w:p>
+      <w:pPr>
+        <w:spacing w:line="240" w:lineRule="auto"/>
+        <w:contextualSpacing/>
+        <w:rPr>
+          <w:b/>
+          <w:bCs/>
+        </w:rPr>
+      </w:pPr>
+      <w:r>
+        <w:rPr>
+          <w:b/>
+          <w:bCs/>
+        </w:rPr>
+        <w:t>Life Alive</w:t>
+      </w:r>
       <w:r>
         <w:rPr>
           <w:b/>
@@ -23,173 +293,78 @@
           <w:b/>
           <w:bCs/>
         </w:rPr>
-        <w:t xml:space="preserve">   "Name": "</w:t>
-      </w:r>
-      <w:r>
-        <w:rPr>
-          <w:b/>
-          <w:bCs/>
-        </w:rPr>
-        <w:t>",</w:t>
-      </w:r>
-    </w:p>
-    <w:p>
-      <w:pPr>
-        <w:spacing w:line="240" w:lineRule="auto"/>
-        <w:contextualSpacing/>
-        <w:rPr>
-          <w:b/>
-          <w:bCs/>
-        </w:rPr>
-      </w:pPr>
-      <w:r>
-        <w:rPr>
-          <w:b/>
-          <w:bCs/>
-        </w:rPr>
-        <w:t xml:space="preserve">    "Phone Number": "",</w:t>
-      </w:r>
-    </w:p>
-    <w:p>
-      <w:pPr>
-        <w:spacing w:line="240" w:lineRule="auto"/>
-        <w:contextualSpacing/>
-        <w:rPr>
-          <w:b/>
-          <w:bCs/>
-        </w:rPr>
-      </w:pPr>
-      <w:r>
-        <w:rPr>
-          <w:b/>
-          <w:bCs/>
-        </w:rPr>
-        <w:t xml:space="preserve">    "Address": "",</w:t>
-      </w:r>
-    </w:p>
-    <w:p>
-      <w:pPr>
-        <w:spacing w:line="240" w:lineRule="auto"/>
-        <w:contextualSpacing/>
-        <w:rPr>
-          <w:b/>
-          <w:bCs/>
-        </w:rPr>
-      </w:pPr>
-      <w:r>
-        <w:rPr>
-          <w:b/>
-          <w:bCs/>
-        </w:rPr>
-        <w:t xml:space="preserve">    "City": "",</w:t>
-      </w:r>
-    </w:p>
-    <w:p>
-      <w:pPr>
-        <w:spacing w:line="240" w:lineRule="auto"/>
-        <w:contextualSpacing/>
-        <w:rPr>
-          <w:b/>
-          <w:bCs/>
-        </w:rPr>
-      </w:pPr>
-      <w:r>
-        <w:rPr>
-          <w:b/>
-          <w:bCs/>
-        </w:rPr>
-        <w:t xml:space="preserve">    "Menu": "",</w:t>
-      </w:r>
-    </w:p>
-    <w:p>
-      <w:pPr>
-        <w:spacing w:line="240" w:lineRule="auto"/>
-        <w:contextualSpacing/>
-        <w:rPr>
-          <w:b/>
-          <w:bCs/>
-        </w:rPr>
-      </w:pPr>
-      <w:r>
-        <w:rPr>
-          <w:b/>
-          <w:bCs/>
-        </w:rPr>
-        <w:t xml:space="preserve">    </w:t>
-      </w:r>
-      <w:r>
-        <w:rPr>
-          <w:b/>
-          <w:bCs/>
-        </w:rPr>
-        <w:t>"Hours": "",</w:t>
-      </w:r>
-    </w:p>
-    <w:p>
-      <w:pPr>
-        <w:spacing w:line="240" w:lineRule="auto"/>
-        <w:contextualSpacing/>
-        <w:rPr>
-          <w:b/>
-          <w:bCs/>
-        </w:rPr>
-      </w:pPr>
-      <w:r>
-        <w:rPr>
-          <w:b/>
-          <w:bCs/>
-        </w:rPr>
-        <w:t xml:space="preserve">    "Short Description": "",</w:t>
-      </w:r>
-    </w:p>
-    <w:p>
-      <w:pPr>
-        <w:spacing w:line="240" w:lineRule="auto"/>
-        <w:contextualSpacing/>
-        <w:rPr>
-          <w:b/>
-          <w:bCs/>
-        </w:rPr>
-      </w:pPr>
-      <w:r>
-        <w:rPr>
-          <w:b/>
-          <w:bCs/>
-        </w:rPr>
-        <w:t xml:space="preserve">    "</w:t>
-      </w:r>
+        <w:t xml:space="preserve">I did the Cambridge location </w:t>
+      </w:r>
+      <w:proofErr w:type="spellStart"/>
+      <w:r>
+        <w:rPr>
+          <w:b/>
+          <w:bCs/>
+        </w:rPr>
+        <w:t>gotta</w:t>
+      </w:r>
+      <w:proofErr w:type="spellEnd"/>
+      <w:r>
+        <w:rPr>
+          <w:b/>
+          <w:bCs/>
+        </w:rPr>
+        <w:t xml:space="preserve"> add </w:t>
+      </w:r>
+      <w:proofErr w:type="spellStart"/>
       <w:proofErr w:type="gramStart"/>
       <w:r>
         <w:rPr>
           <w:b/>
           <w:bCs/>
         </w:rPr>
-        <w:t>location</w:t>
-      </w:r>
+        <w:t>brookline</w:t>
+      </w:r>
+      <w:proofErr w:type="spellEnd"/>
       <w:proofErr w:type="gramEnd"/>
-      <w:r>
-        <w:rPr>
-          <w:b/>
-          <w:bCs/>
-        </w:rPr>
-        <w:t>": {</w:t>
-      </w:r>
-    </w:p>
-    <w:p>
-      <w:pPr>
-        <w:spacing w:line="240" w:lineRule="auto"/>
-        <w:contextualSpacing/>
-        <w:rPr>
-          <w:b/>
-          <w:bCs/>
-        </w:rPr>
-      </w:pPr>
-      <w:r>
-        <w:rPr>
-          <w:b/>
-          <w:bCs/>
-        </w:rPr>
-        <w:t xml:space="preserve">        "</w:t>
+    </w:p>
+    <w:p>
+      <w:pPr>
+        <w:spacing w:line="240" w:lineRule="auto"/>
+        <w:contextualSpacing/>
+      </w:pPr>
+      <w:r>
+        <w:t>Brookline: 888 Commonwealth Avenue, Brookline, MA</w:t>
+      </w:r>
+      <w:r>
+        <w:t xml:space="preserve"> 02446</w:t>
+      </w:r>
+    </w:p>
+    <w:p>
+      <w:pPr>
+        <w:spacing w:line="240" w:lineRule="auto"/>
+        <w:contextualSpacing/>
+      </w:pPr>
+      <w:r>
+        <w:t>617-208-8259</w:t>
+      </w:r>
+    </w:p>
+    <w:p>
+      <w:pPr>
+        <w:spacing w:line="240" w:lineRule="auto"/>
+        <w:contextualSpacing/>
+      </w:pPr>
+    </w:p>
+    <w:p>
+      <w:pPr>
+        <w:spacing w:line="240" w:lineRule="auto"/>
+        <w:contextualSpacing/>
+        <w:rPr>
+          <w:b/>
+          <w:bCs/>
+        </w:rPr>
+      </w:pPr>
+      <w:r>
+        <w:rPr>
+          <w:b/>
+          <w:bCs/>
+        </w:rPr>
+        <w:t xml:space="preserve">Whole Heart </w:t>
       </w:r>
       <w:proofErr w:type="gramStart"/>
       <w:r>
@@ -197,7 +372,14 @@
           <w:b/>
           <w:bCs/>
         </w:rPr>
-        <w:t>type</w:t>
+        <w:t xml:space="preserve">Provisions </w:t>
+      </w:r>
+      <w:r>
+        <w:rPr>
+          <w:b/>
+          <w:bCs/>
+        </w:rPr>
+        <w:t xml:space="preserve"> put</w:t>
       </w:r>
       <w:proofErr w:type="gramEnd"/>
       <w:r>
@@ -205,183 +387,86 @@
           <w:b/>
           <w:bCs/>
         </w:rPr>
-        <w:t>": "Point",</w:t>
-      </w:r>
-    </w:p>
-    <w:p>
-      <w:pPr>
-        <w:spacing w:line="240" w:lineRule="auto"/>
-        <w:contextualSpacing/>
-        <w:rPr>
-          <w:b/>
-          <w:bCs/>
-        </w:rPr>
-      </w:pPr>
-      <w:r>
-        <w:rPr>
-          <w:b/>
-          <w:bCs/>
-        </w:rPr>
-        <w:t xml:space="preserve">        "</w:t>
-      </w:r>
-      <w:proofErr w:type="gramStart"/>
-      <w:r>
-        <w:rPr>
-          <w:b/>
-          <w:bCs/>
-        </w:rPr>
-        <w:t>coordinates</w:t>
-      </w:r>
-      <w:proofErr w:type="gramEnd"/>
-      <w:r>
-        <w:rPr>
-          <w:b/>
-          <w:bCs/>
-        </w:rPr>
-        <w:t>": [</w:t>
-      </w:r>
-    </w:p>
-    <w:p>
-      <w:pPr>
-        <w:spacing w:line="240" w:lineRule="auto"/>
-        <w:contextualSpacing/>
-        <w:rPr>
-          <w:b/>
-          <w:bCs/>
-        </w:rPr>
-      </w:pPr>
-      <w:r>
-        <w:rPr>
-          <w:b/>
-          <w:bCs/>
-        </w:rPr>
-        <w:t xml:space="preserve">            -71.05902,</w:t>
-      </w:r>
-    </w:p>
-    <w:p>
-      <w:pPr>
-        <w:spacing w:line="240" w:lineRule="auto"/>
-        <w:contextualSpacing/>
-        <w:rPr>
-          <w:b/>
-          <w:bCs/>
-        </w:rPr>
-      </w:pPr>
-      <w:r>
-        <w:rPr>
-          <w:b/>
-          <w:bCs/>
-        </w:rPr>
-        <w:t xml:space="preserve">            42.357757</w:t>
-      </w:r>
-    </w:p>
-    <w:p>
-      <w:pPr>
-        <w:spacing w:line="240" w:lineRule="auto"/>
-        <w:contextualSpacing/>
-        <w:rPr>
-          <w:b/>
-          <w:bCs/>
-        </w:rPr>
-      </w:pPr>
-      <w:r>
-        <w:rPr>
-          <w:b/>
-          <w:bCs/>
-        </w:rPr>
-        <w:t xml:space="preserve">        ],</w:t>
-      </w:r>
-    </w:p>
-    <w:p>
-      <w:pPr>
-        <w:spacing w:line="240" w:lineRule="auto"/>
-        <w:contextualSpacing/>
-        <w:rPr>
-          <w:b/>
-          <w:bCs/>
-        </w:rPr>
-      </w:pPr>
-      <w:r>
-        <w:rPr>
-          <w:b/>
-          <w:bCs/>
-        </w:rPr>
-        <w:t xml:space="preserve">        "index": </w:t>
-      </w:r>
-      <w:r>
-        <w:rPr>
-          <w:b/>
-          <w:bCs/>
-        </w:rPr>
-        <w:t>"</w:t>
-      </w:r>
-      <w:r>
-        <w:rPr>
-          <w:b/>
-          <w:bCs/>
-        </w:rPr>
-        <w:t>"</w:t>
-      </w:r>
-    </w:p>
-    <w:p>
-      <w:pPr>
-        <w:spacing w:line="240" w:lineRule="auto"/>
-        <w:contextualSpacing/>
-        <w:rPr>
-          <w:b/>
-          <w:bCs/>
-        </w:rPr>
-      </w:pPr>
-      <w:r>
-        <w:rPr>
-          <w:b/>
-          <w:bCs/>
-        </w:rPr>
-        <w:t xml:space="preserve">    }</w:t>
-      </w:r>
-    </w:p>
-    <w:p>
-      <w:pPr>
-        <w:spacing w:line="240" w:lineRule="auto"/>
-        <w:contextualSpacing/>
-      </w:pPr>
-    </w:p>
-    <w:p>
-      <w:pPr>
-        <w:spacing w:line="240" w:lineRule="auto"/>
-        <w:contextualSpacing/>
-        <w:rPr>
-          <w:b/>
-          <w:bCs/>
-        </w:rPr>
-      </w:pPr>
-    </w:p>
-    <w:p>
-      <w:pPr>
-        <w:spacing w:line="240" w:lineRule="auto"/>
-        <w:contextualSpacing/>
-        <w:rPr>
-          <w:b/>
-          <w:bCs/>
-        </w:rPr>
-      </w:pPr>
-    </w:p>
-    <w:p>
-      <w:pPr>
-        <w:spacing w:line="240" w:lineRule="auto"/>
-        <w:contextualSpacing/>
-        <w:rPr>
-          <w:b/>
-          <w:bCs/>
-        </w:rPr>
-      </w:pPr>
-      <w:r>
-        <w:rPr>
-          <w:b/>
-          <w:bCs/>
-        </w:rPr>
-        <w:t>Life Alive</w:t>
-      </w:r>
+        <w:t xml:space="preserve"> in </w:t>
+      </w:r>
+      <w:proofErr w:type="spellStart"/>
+      <w:r>
+        <w:rPr>
+          <w:b/>
+          <w:bCs/>
+        </w:rPr>
+        <w:t>allston</w:t>
+      </w:r>
+      <w:proofErr w:type="spellEnd"/>
+      <w:r>
+        <w:rPr>
+          <w:b/>
+          <w:bCs/>
+        </w:rPr>
+        <w:t xml:space="preserve"> location I have to add the Cambridge location</w:t>
+      </w:r>
+    </w:p>
+    <w:p>
+      <w:pPr>
+        <w:spacing w:line="240" w:lineRule="auto"/>
+        <w:contextualSpacing/>
+      </w:pPr>
+      <w:r>
+        <w:t xml:space="preserve">Cambridge: </w:t>
+      </w:r>
+      <w:r>
+        <w:t>298 Massachusetts Ave, Cambridge, MA</w:t>
+      </w:r>
+      <w:r>
+        <w:t xml:space="preserve"> 02139</w:t>
+      </w:r>
+    </w:p>
+    <w:p>
+      <w:pPr>
+        <w:spacing w:line="240" w:lineRule="auto"/>
+        <w:contextualSpacing/>
+      </w:pPr>
+      <w:r>
+        <w:t xml:space="preserve">(617) </w:t>
+      </w:r>
+      <w:r>
+        <w:t>945-8991</w:t>
+      </w:r>
+    </w:p>
+    <w:p>
+      <w:pPr>
+        <w:spacing w:line="240" w:lineRule="auto"/>
+        <w:contextualSpacing/>
+      </w:pPr>
+    </w:p>
+    <w:p>
+      <w:pPr>
+        <w:spacing w:line="240" w:lineRule="auto"/>
+        <w:contextualSpacing/>
+        <w:rPr>
+          <w:b/>
+          <w:bCs/>
+        </w:rPr>
+      </w:pPr>
+    </w:p>
+    <w:p>
+      <w:pPr>
+        <w:spacing w:line="240" w:lineRule="auto"/>
+        <w:contextualSpacing/>
+        <w:rPr>
+          <w:b/>
+          <w:bCs/>
+        </w:rPr>
+      </w:pPr>
+      <w:proofErr w:type="spellStart"/>
+      <w:r>
+        <w:rPr>
+          <w:b/>
+          <w:bCs/>
+        </w:rPr>
+        <w:t>Terramia</w:t>
+      </w:r>
+      <w:proofErr w:type="spellEnd"/>
       <w:r>
         <w:rPr>
           <w:b/>
@@ -389,324 +474,60 @@
         </w:rPr>
         <w:t xml:space="preserve"> </w:t>
       </w:r>
-    </w:p>
-    <w:p>
-      <w:pPr>
-        <w:spacing w:line="240" w:lineRule="auto"/>
-        <w:contextualSpacing/>
-      </w:pPr>
-      <w:r>
-        <w:t xml:space="preserve">Cambridge: </w:t>
-      </w:r>
-      <w:r>
-        <w:t>765 Mass Ave, Cambridge, MA 02139</w:t>
-      </w:r>
-    </w:p>
-    <w:p>
-      <w:pPr>
-        <w:spacing w:line="240" w:lineRule="auto"/>
-        <w:contextualSpacing/>
-      </w:pPr>
-      <w:r>
-        <w:t xml:space="preserve">(617) 354-5433 </w:t>
-      </w:r>
-    </w:p>
-    <w:p>
-      <w:pPr>
-        <w:spacing w:line="240" w:lineRule="auto"/>
-        <w:contextualSpacing/>
-      </w:pPr>
-      <w:r>
-        <w:t>Brookline: 888 Commonwealth Avenue, Brookline, MA</w:t>
-      </w:r>
-      <w:r>
-        <w:t xml:space="preserve"> 02446</w:t>
-      </w:r>
-    </w:p>
-    <w:p>
-      <w:pPr>
-        <w:spacing w:line="240" w:lineRule="auto"/>
-        <w:contextualSpacing/>
-      </w:pPr>
-      <w:r>
-        <w:t>617-208-8259</w:t>
-      </w:r>
-    </w:p>
-    <w:p>
-      <w:pPr>
-        <w:spacing w:line="240" w:lineRule="auto"/>
-        <w:contextualSpacing/>
+      <w:proofErr w:type="spellStart"/>
+      <w:r>
+        <w:rPr>
+          <w:b/>
+          <w:bCs/>
+        </w:rPr>
+        <w:t>Ristorante</w:t>
+      </w:r>
+      <w:proofErr w:type="spellEnd"/>
+      <w:r>
+        <w:rPr>
+          <w:b/>
+          <w:bCs/>
+        </w:rPr>
+        <w:t xml:space="preserve"> </w:t>
+      </w:r>
+    </w:p>
+    <w:p>
+      <w:pPr>
+        <w:spacing w:line="240" w:lineRule="auto"/>
+        <w:contextualSpacing/>
+      </w:pPr>
+      <w:r>
+        <w:rPr>
+          <w:iCs/>
+        </w:rPr>
+        <w:t xml:space="preserve">98 Salem St, </w:t>
+      </w:r>
+      <w:r>
+        <w:t xml:space="preserve">North End </w:t>
+      </w:r>
+      <w:r>
+        <w:t>02113</w:t>
+      </w:r>
+    </w:p>
+    <w:p>
+      <w:pPr>
+        <w:spacing w:line="240" w:lineRule="auto"/>
+        <w:contextualSpacing/>
+      </w:pPr>
+      <w:r>
+        <w:t xml:space="preserve">(617) 523-3112 </w:t>
+      </w:r>
+    </w:p>
+    <w:p>
+      <w:pPr>
+        <w:spacing w:line="240" w:lineRule="auto"/>
+        <w:contextualSpacing/>
+        <w:jc w:val="both"/>
       </w:pPr>
       <w:r>
         <w:t xml:space="preserve">Menu: </w:t>
       </w:r>
-      <w:hyperlink r:id="rId8" w:history="1">
-        <w:r>
-          <w:rPr>
-            <w:rStyle w:val="Hyperlink"/>
-          </w:rPr>
-          <w:t>https://www.lifealive.com/caf-menu/</w:t>
-        </w:r>
-      </w:hyperlink>
-    </w:p>
-    <w:p>
-      <w:pPr>
-        <w:spacing w:line="240" w:lineRule="auto"/>
-        <w:contextualSpacing/>
-      </w:pPr>
-      <w:r>
-        <w:t>Vegan fusion</w:t>
-      </w:r>
-      <w:r>
-        <w:t xml:space="preserve"> focusing on </w:t>
-      </w:r>
-      <w:r>
-        <w:t xml:space="preserve">plant-based </w:t>
-      </w:r>
-      <w:r>
-        <w:t xml:space="preserve">nutritious </w:t>
-      </w:r>
-      <w:r>
-        <w:t xml:space="preserve">options </w:t>
-      </w:r>
-      <w:r>
-        <w:t>like s</w:t>
-      </w:r>
-      <w:r>
-        <w:t>moothies and juices and</w:t>
-      </w:r>
-      <w:r>
-        <w:t xml:space="preserve"> grain and salad bowls</w:t>
-      </w:r>
-    </w:p>
-    <w:p>
-      <w:pPr>
-        <w:spacing w:line="240" w:lineRule="auto"/>
-        <w:contextualSpacing/>
-      </w:pPr>
-    </w:p>
-    <w:p>
-      <w:pPr>
-        <w:spacing w:line="240" w:lineRule="auto"/>
-        <w:contextualSpacing/>
-        <w:rPr>
-          <w:b/>
-          <w:bCs/>
-        </w:rPr>
-      </w:pPr>
-      <w:r>
-        <w:rPr>
-          <w:b/>
-          <w:bCs/>
-        </w:rPr>
-        <w:t xml:space="preserve">Whole Heart Provisions </w:t>
-      </w:r>
-    </w:p>
-    <w:p>
-      <w:pPr>
-        <w:spacing w:line="240" w:lineRule="auto"/>
-        <w:contextualSpacing/>
-      </w:pPr>
-      <w:r>
-        <w:rPr>
-          <w:iCs/>
-        </w:rPr>
-        <w:t xml:space="preserve">Allston: </w:t>
-      </w:r>
-      <w:r>
-        <w:rPr>
-          <w:iCs/>
-        </w:rPr>
-        <w:t xml:space="preserve">487 Cambridge St </w:t>
-      </w:r>
-      <w:r>
-        <w:t>Allston</w:t>
-      </w:r>
-      <w:r>
-        <w:t>, MA 02134</w:t>
-      </w:r>
-      <w:r>
-        <w:t xml:space="preserve"> </w:t>
-      </w:r>
-    </w:p>
-    <w:p>
-      <w:pPr>
-        <w:spacing w:line="240" w:lineRule="auto"/>
-        <w:contextualSpacing/>
-        <w:rPr>
-          <w:iCs/>
-        </w:rPr>
-      </w:pPr>
-      <w:r>
-        <w:t>(617) 202-5041</w:t>
-      </w:r>
-    </w:p>
-    <w:p>
-      <w:pPr>
-        <w:spacing w:line="240" w:lineRule="auto"/>
-        <w:contextualSpacing/>
-      </w:pPr>
-      <w:r>
-        <w:t xml:space="preserve">Cambridge: </w:t>
-      </w:r>
-      <w:r>
-        <w:t>298 Massachusetts Ave, Cambridge, MA</w:t>
-      </w:r>
-      <w:r>
-        <w:t xml:space="preserve"> 02139</w:t>
-      </w:r>
-    </w:p>
-    <w:p>
-      <w:pPr>
-        <w:spacing w:line="240" w:lineRule="auto"/>
-        <w:contextualSpacing/>
-      </w:pPr>
-      <w:r>
-        <w:t xml:space="preserve">(617) </w:t>
-      </w:r>
-      <w:r>
-        <w:t>945-8991</w:t>
-      </w:r>
-    </w:p>
-    <w:p>
-      <w:pPr>
-        <w:spacing w:line="240" w:lineRule="auto"/>
-        <w:contextualSpacing/>
-      </w:pPr>
-      <w:r>
-        <w:t xml:space="preserve">Menu: </w:t>
-      </w:r>
-      <w:hyperlink r:id="rId9" w:history="1">
-        <w:r>
-          <w:rPr>
-            <w:rStyle w:val="Hyperlink"/>
-          </w:rPr>
-          <w:t>https://www.wholeheartprovisions.com/menu/</w:t>
-        </w:r>
-      </w:hyperlink>
-    </w:p>
-    <w:p>
-      <w:pPr>
-        <w:spacing w:line="240" w:lineRule="auto"/>
-        <w:contextualSpacing/>
-      </w:pPr>
-      <w:r>
-        <w:t xml:space="preserve">Veggies are the star of the plate at Whole Heart Provisions. </w:t>
-      </w:r>
-      <w:r>
-        <w:t>Build-your-own b</w:t>
-      </w:r>
-      <w:r>
-        <w:t xml:space="preserve">owls </w:t>
-      </w:r>
-      <w:r>
-        <w:t xml:space="preserve">piled with veggies and grains </w:t>
-      </w:r>
-      <w:r>
-        <w:t>are the main attractions</w:t>
-      </w:r>
-      <w:r>
-        <w:t xml:space="preserve"> </w:t>
-      </w:r>
-      <w:r>
-        <w:t xml:space="preserve">here. </w:t>
-      </w:r>
-    </w:p>
-    <w:p>
-      <w:pPr>
-        <w:spacing w:line="240" w:lineRule="auto"/>
-        <w:contextualSpacing/>
-      </w:pPr>
-    </w:p>
-    <w:p>
-      <w:pPr>
-        <w:spacing w:line="240" w:lineRule="auto"/>
-        <w:contextualSpacing/>
-        <w:rPr>
-          <w:b/>
-          <w:bCs/>
-        </w:rPr>
-      </w:pPr>
-    </w:p>
-    <w:p>
-      <w:pPr>
-        <w:spacing w:line="240" w:lineRule="auto"/>
-        <w:contextualSpacing/>
-        <w:rPr>
-          <w:b/>
-          <w:bCs/>
-        </w:rPr>
-      </w:pPr>
-      <w:proofErr w:type="spellStart"/>
-      <w:r>
-        <w:rPr>
-          <w:b/>
-          <w:bCs/>
-        </w:rPr>
-        <w:t>Terramia</w:t>
-      </w:r>
-      <w:proofErr w:type="spellEnd"/>
-      <w:r>
-        <w:rPr>
-          <w:b/>
-          <w:bCs/>
-        </w:rPr>
-        <w:t xml:space="preserve"> </w:t>
-      </w:r>
-      <w:proofErr w:type="spellStart"/>
-      <w:r>
-        <w:rPr>
-          <w:b/>
-          <w:bCs/>
-        </w:rPr>
-        <w:t>Ristorante</w:t>
-      </w:r>
-      <w:proofErr w:type="spellEnd"/>
-      <w:r>
-        <w:rPr>
-          <w:b/>
-          <w:bCs/>
-        </w:rPr>
-        <w:t xml:space="preserve"> </w:t>
-      </w:r>
-    </w:p>
-    <w:p>
-      <w:pPr>
-        <w:spacing w:line="240" w:lineRule="auto"/>
-        <w:contextualSpacing/>
-      </w:pPr>
-      <w:r>
-        <w:rPr>
-          <w:iCs/>
-        </w:rPr>
-        <w:t xml:space="preserve">98 Salem St, </w:t>
-      </w:r>
-      <w:r>
-        <w:t xml:space="preserve">North End </w:t>
-      </w:r>
-      <w:r>
-        <w:t>02113</w:t>
-      </w:r>
-    </w:p>
-    <w:p>
-      <w:pPr>
-        <w:spacing w:line="240" w:lineRule="auto"/>
-        <w:contextualSpacing/>
-      </w:pPr>
-      <w:r>
-        <w:t xml:space="preserve">(617) 523-3112 </w:t>
-      </w:r>
-    </w:p>
-    <w:p>
-      <w:pPr>
-        <w:spacing w:line="240" w:lineRule="auto"/>
-        <w:contextualSpacing/>
-        <w:jc w:val="both"/>
-      </w:pPr>
-      <w:r>
-        <w:t xml:space="preserve">Menu: </w:t>
-      </w:r>
-      <w:hyperlink r:id="rId10" w:anchor="1496094999290-cc7e87b8-334e" w:history="1">
+      <w:hyperlink r:id="rId8" w:anchor="1496094999290-cc7e87b8-334e" w:history="1">
         <w:r>
           <w:rPr>
             <w:rStyle w:val="Hyperlink"/>
@@ -796,13 +617,12 @@
         <w:contextualSpacing/>
       </w:pPr>
       <w:r>
-        <w:lastRenderedPageBreak/>
         <w:t>Menu:</w:t>
       </w:r>
       <w:r>
         <w:t xml:space="preserve"> </w:t>
       </w:r>
-      <w:hyperlink r:id="rId11" w:history="1">
+      <w:hyperlink r:id="rId9" w:history="1">
         <w:r>
           <w:rPr>
             <w:rStyle w:val="Hyperlink"/>
@@ -944,36 +764,52 @@
           <w:bCs/>
         </w:rPr>
       </w:pPr>
-      <w:r>
-        <w:rPr>
-          <w:b/>
-          <w:bCs/>
-        </w:rPr>
-        <w:t xml:space="preserve">VO2 Vegan Cafe </w:t>
-      </w:r>
-    </w:p>
-    <w:p>
-      <w:pPr>
-        <w:spacing w:line="240" w:lineRule="auto"/>
-        <w:contextualSpacing/>
-      </w:pPr>
-      <w:r>
-        <w:rPr>
-          <w:iCs/>
-        </w:rPr>
-        <w:t xml:space="preserve">1001 Massachusetts Ave, </w:t>
-      </w:r>
-      <w:r>
-        <w:t>Cambridge, MA 02138</w:t>
-      </w:r>
-    </w:p>
-    <w:p>
-      <w:pPr>
-        <w:spacing w:line="240" w:lineRule="auto"/>
-        <w:contextualSpacing/>
-      </w:pPr>
-      <w:r>
-        <w:t xml:space="preserve">(617) 492-2233 </w:t>
+    </w:p>
+    <w:p>
+      <w:pPr>
+        <w:spacing w:line="240" w:lineRule="auto"/>
+        <w:contextualSpacing/>
+        <w:rPr>
+          <w:b/>
+          <w:bCs/>
+        </w:rPr>
+      </w:pPr>
+      <w:r>
+        <w:rPr>
+          <w:b/>
+          <w:bCs/>
+        </w:rPr>
+        <w:t xml:space="preserve">Veggie Crust </w:t>
+      </w:r>
+      <w:r>
+        <w:rPr>
+          <w:b/>
+          <w:bCs/>
+        </w:rPr>
+        <w:t xml:space="preserve">did Somerville have to add </w:t>
+      </w:r>
+      <w:proofErr w:type="spellStart"/>
+      <w:proofErr w:type="gramStart"/>
+      <w:r>
+        <w:rPr>
+          <w:b/>
+          <w:bCs/>
+        </w:rPr>
+        <w:t>brookline</w:t>
+      </w:r>
+      <w:proofErr w:type="spellEnd"/>
+      <w:proofErr w:type="gramEnd"/>
+    </w:p>
+    <w:p>
+      <w:pPr>
+        <w:spacing w:line="240" w:lineRule="auto"/>
+        <w:contextualSpacing/>
+      </w:pPr>
+      <w:r>
+        <w:t xml:space="preserve"> </w:t>
+      </w:r>
+      <w:r>
+        <w:t>(617) 383-5884</w:t>
       </w:r>
     </w:p>
     <w:p>
@@ -984,130 +820,7 @@
       <w:r>
         <w:t xml:space="preserve">Menu: </w:t>
       </w:r>
-      <w:hyperlink r:id="rId12" w:history="1">
-        <w:r>
-          <w:rPr>
-            <w:rStyle w:val="Hyperlink"/>
-          </w:rPr>
-          <w:t>http://vo2vegancafe.com/</w:t>
-        </w:r>
-      </w:hyperlink>
-    </w:p>
-    <w:p>
-      <w:pPr>
-        <w:spacing w:line="240" w:lineRule="auto"/>
-        <w:contextualSpacing/>
-        <w:rPr>
-          <w:iCs/>
-        </w:rPr>
-      </w:pPr>
-      <w:proofErr w:type="gramStart"/>
-      <w:r>
-        <w:rPr>
-          <w:iCs/>
-        </w:rPr>
-        <w:t>Breakfast and lunch sandwiches</w:t>
-      </w:r>
-      <w:r>
-        <w:rPr>
-          <w:iCs/>
-        </w:rPr>
-        <w:t>, soups, and sides</w:t>
-      </w:r>
-      <w:r>
-        <w:rPr>
-          <w:iCs/>
-        </w:rPr>
-        <w:t>.</w:t>
-      </w:r>
-      <w:proofErr w:type="gramEnd"/>
-      <w:r>
-        <w:rPr>
-          <w:iCs/>
-        </w:rPr>
-        <w:t xml:space="preserve"> </w:t>
-      </w:r>
-    </w:p>
-    <w:p>
-      <w:pPr>
-        <w:spacing w:line="240" w:lineRule="auto"/>
-        <w:contextualSpacing/>
-        <w:rPr>
-          <w:b/>
-          <w:bCs/>
-        </w:rPr>
-      </w:pPr>
-    </w:p>
-    <w:p>
-      <w:pPr>
-        <w:spacing w:line="240" w:lineRule="auto"/>
-        <w:contextualSpacing/>
-        <w:rPr>
-          <w:b/>
-          <w:bCs/>
-        </w:rPr>
-      </w:pPr>
-      <w:r>
-        <w:rPr>
-          <w:b/>
-          <w:bCs/>
-        </w:rPr>
-        <w:t xml:space="preserve">Veggie Crust </w:t>
-      </w:r>
-    </w:p>
-    <w:p>
-      <w:pPr>
-        <w:spacing w:line="240" w:lineRule="auto"/>
-        <w:contextualSpacing/>
-      </w:pPr>
-      <w:r>
-        <w:t xml:space="preserve">Menu: </w:t>
-      </w:r>
-      <w:hyperlink r:id="rId13" w:history="1">
-        <w:r>
-          <w:rPr>
-            <w:rStyle w:val="Hyperlink"/>
-          </w:rPr>
-          <w:t>https://www.vegcrust.com/menu/somerville</w:t>
-        </w:r>
-      </w:hyperlink>
-    </w:p>
-    <w:p>
-      <w:pPr>
-        <w:spacing w:line="240" w:lineRule="auto"/>
-        <w:contextualSpacing/>
-      </w:pPr>
-      <w:r>
-        <w:rPr>
-          <w:iCs/>
-        </w:rPr>
-        <w:t xml:space="preserve">Brookline: 8 Cypress St, </w:t>
-      </w:r>
-      <w:r>
-        <w:t xml:space="preserve">Brookline, MA </w:t>
-      </w:r>
-      <w:r>
-        <w:t>02445</w:t>
-      </w:r>
-    </w:p>
-    <w:p>
-      <w:pPr>
-        <w:spacing w:line="240" w:lineRule="auto"/>
-        <w:contextualSpacing/>
-      </w:pPr>
-      <w:r>
-        <w:t>(617) 383-5884</w:t>
-      </w:r>
-    </w:p>
-    <w:p>
-      <w:pPr>
-        <w:spacing w:line="240" w:lineRule="auto"/>
-        <w:contextualSpacing/>
-      </w:pPr>
-      <w:r>
-        <w:t xml:space="preserve">Menu: </w:t>
-      </w:r>
-      <w:hyperlink r:id="rId14" w:history="1">
+      <w:hyperlink r:id="rId10" w:history="1">
         <w:r>
           <w:rPr>
             <w:rStyle w:val="Hyperlink"/>
@@ -1120,271 +833,118 @@
       <w:pPr>
         <w:spacing w:line="240" w:lineRule="auto"/>
         <w:contextualSpacing/>
-        <w:rPr>
-          <w:iCs/>
-        </w:rPr>
-      </w:pPr>
-      <w:r>
-        <w:rPr>
-          <w:iCs/>
-        </w:rPr>
-        <w:t xml:space="preserve">You don’t have to miss out on a great pie as a vegan. </w:t>
-      </w:r>
-      <w:r>
-        <w:rPr>
-          <w:iCs/>
-        </w:rPr>
-        <w:t xml:space="preserve">Veggie crust </w:t>
-      </w:r>
+      </w:pPr>
+    </w:p>
+    <w:p>
+      <w:pPr>
+        <w:spacing w:line="240" w:lineRule="auto"/>
+        <w:contextualSpacing/>
+      </w:pPr>
+      <w:r>
+        <w:t xml:space="preserve"> </w:t>
+      </w:r>
+    </w:p>
+    <w:p>
+      <w:pPr>
+        <w:spacing w:line="240" w:lineRule="auto"/>
+        <w:contextualSpacing/>
+      </w:pPr>
+    </w:p>
+    <w:p>
+      <w:pPr>
+        <w:spacing w:line="240" w:lineRule="auto"/>
+        <w:contextualSpacing/>
+        <w:rPr>
+          <w:iCs/>
+        </w:rPr>
+      </w:pPr>
+    </w:p>
+    <w:p>
+      <w:pPr>
+        <w:spacing w:line="240" w:lineRule="auto"/>
+        <w:contextualSpacing/>
+      </w:pPr>
+    </w:p>
+    <w:p>
+      <w:pPr>
+        <w:spacing w:line="240" w:lineRule="auto"/>
+        <w:contextualSpacing/>
+      </w:pPr>
+    </w:p>
+    <w:p>
+      <w:pPr>
+        <w:spacing w:line="240" w:lineRule="auto"/>
+        <w:contextualSpacing/>
+        <w:rPr>
+          <w:b/>
+          <w:bCs/>
+        </w:rPr>
+      </w:pPr>
       <w:proofErr w:type="spellStart"/>
       <w:r>
         <w:rPr>
-          <w:iCs/>
-        </w:rPr>
-        <w:t>offeres</w:t>
+          <w:b/>
+          <w:bCs/>
+        </w:rPr>
+        <w:t>Tikkaway</w:t>
       </w:r>
       <w:proofErr w:type="spellEnd"/>
       <w:r>
         <w:rPr>
-          <w:iCs/>
-        </w:rPr>
-        <w:t xml:space="preserve"> plenty of pizza flavors which can be “</w:t>
-      </w:r>
-      <w:proofErr w:type="spellStart"/>
-      <w:r>
-        <w:rPr>
-          <w:iCs/>
-        </w:rPr>
-        <w:t>veganized</w:t>
-      </w:r>
-      <w:proofErr w:type="spellEnd"/>
-      <w:r>
-        <w:rPr>
-          <w:iCs/>
-        </w:rPr>
-        <w:t>”. There are also pastas, salads, and a vegan bar that serves fresh juices.</w:t>
-      </w:r>
-    </w:p>
-    <w:p>
-      <w:pPr>
-        <w:spacing w:line="240" w:lineRule="auto"/>
-        <w:contextualSpacing/>
-      </w:pPr>
-    </w:p>
-    <w:p>
-      <w:pPr>
-        <w:spacing w:line="240" w:lineRule="auto"/>
-        <w:contextualSpacing/>
-      </w:pPr>
+          <w:b/>
+          <w:bCs/>
+        </w:rPr>
+        <w:t xml:space="preserve"> Fresh Indian Grill </w:t>
+      </w:r>
+    </w:p>
+    <w:p>
+      <w:pPr>
+        <w:spacing w:line="240" w:lineRule="auto"/>
+        <w:contextualSpacing/>
+        <w:rPr>
+          <w:iCs/>
+        </w:rPr>
+      </w:pPr>
+      <w:r>
+        <w:rPr>
+          <w:iCs/>
+        </w:rPr>
+        <w:t>55 Boston W</w:t>
+      </w:r>
+      <w:r>
+        <w:rPr>
+          <w:iCs/>
+        </w:rPr>
+        <w:t>harf Rd, Boston, MA</w:t>
+      </w:r>
+      <w:r>
+        <w:rPr>
+          <w:iCs/>
+        </w:rPr>
+        <w:t xml:space="preserve"> 02210</w:t>
+      </w:r>
+    </w:p>
+    <w:p>
+      <w:pPr>
+        <w:spacing w:line="240" w:lineRule="auto"/>
+        <w:contextualSpacing/>
+      </w:pPr>
+      <w:r>
+        <w:t>(617) 936-3933</w:t>
+      </w:r>
+    </w:p>
+    <w:p>
+      <w:pPr>
+        <w:spacing w:line="240" w:lineRule="auto"/>
+        <w:contextualSpacing/>
+      </w:pPr>
+      <w:r>
+        <w:t>Menu:</w:t>
+      </w:r>
       <w:r>
         <w:t xml:space="preserve"> </w:t>
       </w:r>
-    </w:p>
-    <w:p>
-      <w:pPr>
-        <w:spacing w:line="240" w:lineRule="auto"/>
-        <w:contextualSpacing/>
-      </w:pPr>
-    </w:p>
-    <w:p>
-      <w:pPr>
-        <w:spacing w:line="240" w:lineRule="auto"/>
-        <w:contextualSpacing/>
-        <w:rPr>
-          <w:iCs/>
-        </w:rPr>
-      </w:pPr>
-    </w:p>
-    <w:p>
-      <w:pPr>
-        <w:spacing w:line="240" w:lineRule="auto"/>
-        <w:contextualSpacing/>
-      </w:pPr>
-    </w:p>
-    <w:p>
-      <w:pPr>
-        <w:spacing w:line="240" w:lineRule="auto"/>
-        <w:contextualSpacing/>
-        <w:rPr>
-          <w:b/>
-          <w:bCs/>
-        </w:rPr>
-      </w:pPr>
-      <w:r>
-        <w:rPr>
-          <w:b/>
-          <w:bCs/>
-        </w:rPr>
-        <w:t>Walnut Grille</w:t>
-      </w:r>
-      <w:r>
-        <w:rPr>
-          <w:b/>
-          <w:bCs/>
-        </w:rPr>
-        <w:t xml:space="preserve"> </w:t>
-      </w:r>
-    </w:p>
-    <w:p>
-      <w:pPr>
-        <w:spacing w:line="240" w:lineRule="auto"/>
-        <w:contextualSpacing/>
-        <w:rPr>
-          <w:b/>
-          <w:bCs/>
-        </w:rPr>
-      </w:pPr>
-      <w:r>
-        <w:rPr>
-          <w:iCs/>
-        </w:rPr>
-        <w:t xml:space="preserve">1203 Walnut St, </w:t>
-      </w:r>
-      <w:r>
-        <w:t xml:space="preserve">Newton, MA </w:t>
-      </w:r>
-      <w:r>
-        <w:t>02461</w:t>
-      </w:r>
-    </w:p>
-    <w:p>
-      <w:pPr>
-        <w:spacing w:line="240" w:lineRule="auto"/>
-        <w:contextualSpacing/>
-      </w:pPr>
-      <w:r>
-        <w:t>(617) 964-1029</w:t>
-      </w:r>
-    </w:p>
-    <w:p>
-      <w:pPr>
-        <w:spacing w:line="240" w:lineRule="auto"/>
-        <w:contextualSpacing/>
-      </w:pPr>
-      <w:r>
-        <w:t>Menu:</w:t>
-      </w:r>
-      <w:r>
-        <w:t xml:space="preserve"> </w:t>
-      </w:r>
-      <w:hyperlink r:id="rId15" w:history="1">
-        <w:r>
-          <w:rPr>
-            <w:rStyle w:val="Hyperlink"/>
-          </w:rPr>
-          <w:t>http://walnutgrille.com/menu</w:t>
-        </w:r>
-      </w:hyperlink>
-    </w:p>
-    <w:p>
-      <w:pPr>
-        <w:spacing w:line="240" w:lineRule="auto"/>
-        <w:contextualSpacing/>
-        <w:rPr>
-          <w:iCs/>
-        </w:rPr>
-      </w:pPr>
-      <w:r>
-        <w:rPr>
-          <w:iCs/>
-        </w:rPr>
-        <w:t xml:space="preserve">“A vegetarian and vegan experience” is how this restaurant has dubbed itself. Brunch, Lunch, and dinner menus showcase seasonal flavors </w:t>
-      </w:r>
-      <w:r>
-        <w:rPr>
-          <w:iCs/>
-        </w:rPr>
-        <w:t xml:space="preserve">and kids can tag along too as there are kid’s meals featured on the </w:t>
-      </w:r>
-      <w:proofErr w:type="gramStart"/>
-      <w:r>
-        <w:rPr>
-          <w:iCs/>
-        </w:rPr>
-        <w:t>menu.</w:t>
-      </w:r>
-      <w:proofErr w:type="gramEnd"/>
-    </w:p>
-    <w:p>
-      <w:pPr>
-        <w:spacing w:line="240" w:lineRule="auto"/>
-        <w:contextualSpacing/>
-      </w:pPr>
-    </w:p>
-    <w:p>
-      <w:pPr>
-        <w:spacing w:line="240" w:lineRule="auto"/>
-        <w:contextualSpacing/>
-        <w:rPr>
-          <w:b/>
-          <w:bCs/>
-        </w:rPr>
-      </w:pPr>
-      <w:proofErr w:type="spellStart"/>
-      <w:r>
-        <w:rPr>
-          <w:b/>
-          <w:bCs/>
-        </w:rPr>
-        <w:t>Tikkaway</w:t>
-      </w:r>
-      <w:proofErr w:type="spellEnd"/>
-      <w:r>
-        <w:rPr>
-          <w:b/>
-          <w:bCs/>
-        </w:rPr>
-        <w:t xml:space="preserve"> Fresh Indian Grill </w:t>
-      </w:r>
-    </w:p>
-    <w:p>
-      <w:pPr>
-        <w:spacing w:line="240" w:lineRule="auto"/>
-        <w:contextualSpacing/>
-        <w:rPr>
-          <w:iCs/>
-        </w:rPr>
-      </w:pPr>
-      <w:r>
-        <w:rPr>
-          <w:iCs/>
-        </w:rPr>
-        <w:t>55 Boston W</w:t>
-      </w:r>
-      <w:r>
-        <w:rPr>
-          <w:iCs/>
-        </w:rPr>
-        <w:t>harf Rd, Boston, MA</w:t>
-      </w:r>
-      <w:r>
-        <w:rPr>
-          <w:iCs/>
-        </w:rPr>
-        <w:t xml:space="preserve"> 02210</w:t>
-      </w:r>
-    </w:p>
-    <w:p>
-      <w:pPr>
-        <w:spacing w:line="240" w:lineRule="auto"/>
-        <w:contextualSpacing/>
-      </w:pPr>
-      <w:r>
-        <w:t>(617) 936-3933</w:t>
-      </w:r>
-    </w:p>
-    <w:p>
-      <w:pPr>
-        <w:spacing w:line="240" w:lineRule="auto"/>
-        <w:contextualSpacing/>
-      </w:pPr>
-      <w:r>
-        <w:t>Menu:</w:t>
-      </w:r>
-      <w:r>
-        <w:t xml:space="preserve"> </w:t>
-      </w:r>
-      <w:hyperlink r:id="rId16" w:history="1">
+      <w:hyperlink r:id="rId11" w:history="1">
         <w:r>
           <w:rPr>
             <w:rStyle w:val="Hyperlink"/>
@@ -1502,13 +1062,12 @@
         <w:contextualSpacing/>
       </w:pPr>
       <w:r>
-        <w:lastRenderedPageBreak/>
         <w:t>Menu:</w:t>
       </w:r>
       <w:r>
         <w:t xml:space="preserve"> </w:t>
       </w:r>
-      <w:hyperlink r:id="rId17" w:history="1">
+      <w:hyperlink r:id="rId12" w:history="1">
         <w:r>
           <w:rPr>
             <w:rStyle w:val="Hyperlink"/>
@@ -1616,7 +1175,7 @@
       <w:r>
         <w:t xml:space="preserve">Dinner: </w:t>
       </w:r>
-      <w:hyperlink r:id="rId18" w:history="1">
+      <w:hyperlink r:id="rId13" w:history="1">
         <w:r>
           <w:rPr>
             <w:rStyle w:val="Hyperlink"/>
@@ -1636,7 +1195,7 @@
       <w:r>
         <w:t xml:space="preserve"> </w:t>
       </w:r>
-      <w:hyperlink r:id="rId19" w:history="1">
+      <w:hyperlink r:id="rId14" w:history="1">
         <w:r>
           <w:rPr>
             <w:rStyle w:val="Hyperlink"/>
@@ -1656,7 +1215,7 @@
       <w:r>
         <w:t xml:space="preserve"> </w:t>
       </w:r>
-      <w:hyperlink r:id="rId20" w:history="1">
+      <w:hyperlink r:id="rId15" w:history="1">
         <w:r>
           <w:rPr>
             <w:rStyle w:val="Hyperlink"/>
@@ -1741,7 +1300,7 @@
       <w:r>
         <w:t xml:space="preserve"> </w:t>
       </w:r>
-      <w:hyperlink r:id="rId21" w:history="1">
+      <w:hyperlink r:id="rId16" w:history="1">
         <w:r>
           <w:rPr>
             <w:rStyle w:val="Hyperlink"/>
@@ -1807,6 +1366,7 @@
         <w:rPr>
           <w:iCs/>
         </w:rPr>
+        <w:lastRenderedPageBreak/>
         <w:t xml:space="preserve">377 Centre St, </w:t>
       </w:r>
       <w:r>
@@ -1839,7 +1399,7 @@
       <w:r>
         <w:t xml:space="preserve"> </w:t>
       </w:r>
-      <w:hyperlink r:id="rId22" w:history="1">
+      <w:hyperlink r:id="rId17" w:history="1">
         <w:r>
           <w:rPr>
             <w:rStyle w:val="Hyperlink"/>
@@ -1918,7 +1478,7 @@
       <w:r>
         <w:t xml:space="preserve"> </w:t>
       </w:r>
-      <w:hyperlink r:id="rId23" w:history="1">
+      <w:hyperlink r:id="rId18" w:history="1">
         <w:r>
           <w:rPr>
             <w:rStyle w:val="Hyperlink"/>
@@ -2017,7 +1577,7 @@
       <w:r>
         <w:t xml:space="preserve"> </w:t>
       </w:r>
-      <w:hyperlink r:id="rId24" w:history="1">
+      <w:hyperlink r:id="rId19" w:history="1">
         <w:r>
           <w:rPr>
             <w:rStyle w:val="Hyperlink"/>
@@ -2114,7 +1674,7 @@
       <w:r>
         <w:t xml:space="preserve"> </w:t>
       </w:r>
-      <w:hyperlink r:id="rId25" w:history="1">
+      <w:hyperlink r:id="rId20" w:history="1">
         <w:r>
           <w:rPr>
             <w:rStyle w:val="Hyperlink"/>
@@ -2190,7 +1750,6 @@
         <w:contextualSpacing/>
       </w:pPr>
       <w:r>
-        <w:lastRenderedPageBreak/>
         <w:t xml:space="preserve">(617) 296-2245 </w:t>
       </w:r>
     </w:p>
@@ -2205,7 +1764,7 @@
       <w:r>
         <w:t xml:space="preserve"> </w:t>
       </w:r>
-      <w:hyperlink r:id="rId26" w:history="1">
+      <w:hyperlink r:id="rId21" w:history="1">
         <w:r>
           <w:rPr>
             <w:rStyle w:val="Hyperlink"/>
@@ -2293,7 +1852,7 @@
         </w:rPr>
         <w:t xml:space="preserve">Menu: </w:t>
       </w:r>
-      <w:hyperlink r:id="rId27" w:history="1">
+      <w:hyperlink r:id="rId22" w:history="1">
         <w:r>
           <w:rPr>
             <w:rStyle w:val="Hyperlink"/>
@@ -2422,7 +1981,7 @@
       <w:r>
         <w:t xml:space="preserve">Menu: </w:t>
       </w:r>
-      <w:hyperlink r:id="rId28" w:history="1">
+      <w:hyperlink r:id="rId23" w:history="1">
         <w:r>
           <w:rPr>
             <w:rStyle w:val="Hyperlink"/>
@@ -2533,9 +2092,10 @@
         <w:contextualSpacing/>
       </w:pPr>
       <w:r>
+        <w:lastRenderedPageBreak/>
         <w:t xml:space="preserve">Menu: </w:t>
       </w:r>
-      <w:hyperlink r:id="rId29" w:history="1">
+      <w:hyperlink r:id="rId24" w:history="1">
         <w:r>
           <w:rPr>
             <w:rStyle w:val="Hyperlink"/>
@@ -2656,7 +2216,7 @@
       <w:r>
         <w:t xml:space="preserve">Menu: </w:t>
       </w:r>
-      <w:hyperlink r:id="rId30" w:history="1">
+      <w:hyperlink r:id="rId25" w:history="1">
         <w:r>
           <w:rPr>
             <w:rStyle w:val="Hyperlink"/>
@@ -2785,7 +2345,7 @@
       <w:r>
         <w:t xml:space="preserve"> </w:t>
       </w:r>
-      <w:hyperlink r:id="rId31" w:history="1">
+      <w:hyperlink r:id="rId26" w:history="1">
         <w:r>
           <w:rPr>
             <w:rStyle w:val="Hyperlink"/>
@@ -2912,7 +2472,7 @@
       <w:r>
         <w:t xml:space="preserve">Menu: </w:t>
       </w:r>
-      <w:hyperlink r:id="rId32" w:history="1">
+      <w:hyperlink r:id="rId27" w:history="1">
         <w:r>
           <w:rPr>
             <w:rStyle w:val="Hyperlink"/>
@@ -2927,7 +2487,6 @@
         <w:contextualSpacing/>
       </w:pPr>
       <w:r>
-        <w:lastRenderedPageBreak/>
         <w:t xml:space="preserve">Vegan-friendly </w:t>
       </w:r>
       <w:r>
@@ -3016,7 +2575,7 @@
         </w:rPr>
         <w:t xml:space="preserve"> </w:t>
       </w:r>
-      <w:hyperlink r:id="rId33" w:history="1">
+      <w:hyperlink r:id="rId28" w:history="1">
         <w:r>
           <w:rPr>
             <w:rStyle w:val="Hyperlink"/>
@@ -3107,7 +2666,7 @@
         </w:rPr>
         <w:t xml:space="preserve">Menu: </w:t>
       </w:r>
-      <w:hyperlink r:id="rId34" w:history="1">
+      <w:hyperlink r:id="rId29" w:history="1">
         <w:r>
           <w:rPr>
             <w:rStyle w:val="Hyperlink"/>
@@ -3188,336 +2747,297 @@
           <w:iCs/>
         </w:rPr>
       </w:pPr>
+    </w:p>
+    <w:p>
+      <w:pPr>
+        <w:spacing w:line="240" w:lineRule="auto"/>
+        <w:contextualSpacing/>
+        <w:rPr>
+          <w:b/>
+          <w:bCs/>
+        </w:rPr>
+      </w:pPr>
+      <w:proofErr w:type="spellStart"/>
+      <w:r>
+        <w:rPr>
+          <w:b/>
+          <w:bCs/>
+        </w:rPr>
+        <w:t>S</w:t>
+      </w:r>
+      <w:r>
+        <w:rPr>
+          <w:b/>
+          <w:bCs/>
+        </w:rPr>
+        <w:t>weetgreen</w:t>
+      </w:r>
+      <w:proofErr w:type="spellEnd"/>
+      <w:r>
+        <w:rPr>
+          <w:b/>
+          <w:bCs/>
+        </w:rPr>
+        <w:t xml:space="preserve"> </w:t>
+      </w:r>
+    </w:p>
+    <w:p>
+      <w:pPr>
+        <w:spacing w:line="240" w:lineRule="auto"/>
+        <w:contextualSpacing/>
+      </w:pPr>
+      <w:r>
+        <w:t>Harvard Square: 39 JFK St, Cambridge, MA 02138</w:t>
+      </w:r>
+    </w:p>
+    <w:p>
+      <w:pPr>
+        <w:spacing w:line="240" w:lineRule="auto"/>
+        <w:contextualSpacing/>
+      </w:pPr>
+      <w:r>
+        <w:t>(617) 941-3400</w:t>
+      </w:r>
+    </w:p>
+    <w:p>
+      <w:pPr>
+        <w:spacing w:line="240" w:lineRule="auto"/>
+        <w:contextualSpacing/>
+      </w:pPr>
+      <w:r>
+        <w:t>Chestnut Hill: 210 Boylston St, Chestnut Hill, MA 02467</w:t>
+      </w:r>
+    </w:p>
+    <w:p>
+      <w:pPr>
+        <w:spacing w:line="240" w:lineRule="auto"/>
+        <w:contextualSpacing/>
+      </w:pPr>
+      <w:r>
+        <w:t>(617) 916-0788</w:t>
+      </w:r>
+    </w:p>
+    <w:p>
+      <w:pPr>
+        <w:spacing w:line="240" w:lineRule="auto"/>
+        <w:contextualSpacing/>
+        <w:rPr>
+          <w:iCs/>
+        </w:rPr>
+      </w:pPr>
+      <w:r>
+        <w:rPr>
+          <w:iCs/>
+        </w:rPr>
+        <w:lastRenderedPageBreak/>
+        <w:t xml:space="preserve">Back Bay: </w:t>
+      </w:r>
+      <w:r>
+        <w:rPr>
+          <w:iCs/>
+        </w:rPr>
+        <w:t>659 Boylston St, Boston, MA 02116</w:t>
+      </w:r>
+    </w:p>
+    <w:p>
+      <w:pPr>
+        <w:spacing w:line="240" w:lineRule="auto"/>
+        <w:contextualSpacing/>
+      </w:pPr>
+      <w:r>
+        <w:t xml:space="preserve">(617) 936-3464 </w:t>
+      </w:r>
+    </w:p>
+    <w:p>
+      <w:pPr>
+        <w:spacing w:line="240" w:lineRule="auto"/>
+        <w:contextualSpacing/>
+      </w:pPr>
+      <w:r>
+        <w:t xml:space="preserve">State Street: 60 State St, Boston, MA </w:t>
+      </w:r>
+      <w:r>
+        <w:t>0</w:t>
+      </w:r>
+      <w:r>
+        <w:t>2109</w:t>
+      </w:r>
+    </w:p>
+    <w:p>
+      <w:pPr>
+        <w:spacing w:line="240" w:lineRule="auto"/>
+        <w:contextualSpacing/>
+      </w:pPr>
+      <w:r>
+        <w:t>(617) 996-8500</w:t>
+      </w:r>
+    </w:p>
+    <w:p>
+      <w:pPr>
+        <w:spacing w:line="240" w:lineRule="auto"/>
+        <w:contextualSpacing/>
+      </w:pPr>
+      <w:r>
+        <w:t>Post Office Square: 225 Franklin St, Boston, MA 02210</w:t>
+      </w:r>
+    </w:p>
+    <w:p>
+      <w:pPr>
+        <w:spacing w:line="240" w:lineRule="auto"/>
+        <w:contextualSpacing/>
+      </w:pPr>
+      <w:r>
+        <w:t>(617) 648-5500</w:t>
+      </w:r>
+    </w:p>
+    <w:p>
+      <w:pPr>
+        <w:spacing w:line="240" w:lineRule="auto"/>
+        <w:contextualSpacing/>
+      </w:pPr>
+      <w:r>
+        <w:t>Summer Street:</w:t>
+      </w:r>
+      <w:r>
+        <w:t xml:space="preserve"> </w:t>
+      </w:r>
+      <w:r>
+        <w:t xml:space="preserve">87 </w:t>
+      </w:r>
+      <w:proofErr w:type="gramStart"/>
+      <w:r>
+        <w:t>Summer</w:t>
+      </w:r>
+      <w:proofErr w:type="gramEnd"/>
+      <w:r>
+        <w:t xml:space="preserve"> St, </w:t>
+      </w:r>
+      <w:r>
+        <w:t>Boston, MA 02110</w:t>
+      </w:r>
+    </w:p>
+    <w:p>
+      <w:pPr>
+        <w:spacing w:line="240" w:lineRule="auto"/>
+        <w:contextualSpacing/>
+      </w:pPr>
+      <w:r>
+        <w:t>(617) 870-4700</w:t>
+      </w:r>
+    </w:p>
+    <w:p>
+      <w:pPr>
+        <w:spacing w:line="240" w:lineRule="auto"/>
+        <w:contextualSpacing/>
+      </w:pPr>
+      <w:r>
+        <w:t>Seaport Square:</w:t>
+      </w:r>
+      <w:r>
+        <w:t xml:space="preserve"> 47 Northern Ave, Boston, MA 02210</w:t>
+      </w:r>
+    </w:p>
+    <w:p>
+      <w:pPr>
+        <w:spacing w:line="240" w:lineRule="auto"/>
+        <w:contextualSpacing/>
+      </w:pPr>
+      <w:r>
+        <w:t>(617) 616-8500</w:t>
+      </w:r>
+    </w:p>
+    <w:p>
+      <w:pPr>
+        <w:spacing w:line="240" w:lineRule="auto"/>
+        <w:contextualSpacing/>
+      </w:pPr>
+      <w:r>
+        <w:t>Fort Point:</w:t>
+      </w:r>
+      <w:r>
+        <w:t xml:space="preserve"> 372 Congress St, Boston, MA 02210</w:t>
+      </w:r>
+    </w:p>
+    <w:p>
+      <w:pPr>
+        <w:spacing w:line="240" w:lineRule="auto"/>
+        <w:contextualSpacing/>
+      </w:pPr>
+      <w:r>
+        <w:t>(857) 263-7916</w:t>
+      </w:r>
+    </w:p>
+    <w:p>
+      <w:pPr>
+        <w:spacing w:line="240" w:lineRule="auto"/>
+        <w:contextualSpacing/>
+      </w:pPr>
+      <w:r>
+        <w:t>Ink Block:</w:t>
+      </w:r>
+      <w:r>
+        <w:t xml:space="preserve"> 354 Harrison Ave, Boston, MA 02118</w:t>
+      </w:r>
+    </w:p>
+    <w:p>
+      <w:pPr>
+        <w:spacing w:line="240" w:lineRule="auto"/>
+        <w:contextualSpacing/>
+      </w:pPr>
+      <w:r>
+        <w:t>(617) 712-0700</w:t>
+      </w:r>
+    </w:p>
+    <w:p>
+      <w:pPr>
+        <w:spacing w:line="240" w:lineRule="auto"/>
+        <w:contextualSpacing/>
+      </w:pPr>
+      <w:r>
+        <w:t xml:space="preserve">Prudential Center: </w:t>
+      </w:r>
+      <w:r>
+        <w:t>800 Boylston St, Boston, MA 02199</w:t>
+      </w:r>
+    </w:p>
+    <w:p>
+      <w:pPr>
+        <w:spacing w:line="240" w:lineRule="auto"/>
+        <w:contextualSpacing/>
+      </w:pPr>
+      <w:r>
+        <w:t>(857) 753-4982</w:t>
+      </w:r>
+    </w:p>
+    <w:p>
+      <w:pPr>
+        <w:spacing w:line="240" w:lineRule="auto"/>
+        <w:contextualSpacing/>
+      </w:pPr>
+      <w:r>
+        <w:t>Fenway: 132 Brookline Ave, Boston, MA 02215</w:t>
+      </w:r>
+    </w:p>
+    <w:p>
+      <w:pPr>
+        <w:spacing w:line="240" w:lineRule="auto"/>
+        <w:contextualSpacing/>
+      </w:pPr>
+      <w:r>
+        <w:t>(857) 233-2673</w:t>
+      </w:r>
+    </w:p>
+    <w:p>
+      <w:pPr>
+        <w:spacing w:line="240" w:lineRule="auto"/>
+        <w:contextualSpacing/>
+      </w:pPr>
       <w:bookmarkStart w:id="0" w:name="_GoBack"/>
       <w:bookmarkEnd w:id="0"/>
     </w:p>
-    <w:p>
-      <w:pPr>
-        <w:spacing w:line="240" w:lineRule="auto"/>
-        <w:contextualSpacing/>
-        <w:rPr>
-          <w:b/>
-          <w:bCs/>
-        </w:rPr>
-      </w:pPr>
-      <w:proofErr w:type="spellStart"/>
-      <w:proofErr w:type="gramStart"/>
-      <w:r>
-        <w:rPr>
-          <w:b/>
-          <w:bCs/>
-        </w:rPr>
-        <w:t>sweetgreen</w:t>
-      </w:r>
-      <w:proofErr w:type="spellEnd"/>
-      <w:proofErr w:type="gramEnd"/>
-      <w:r>
-        <w:rPr>
-          <w:b/>
-          <w:bCs/>
-        </w:rPr>
-        <w:t xml:space="preserve"> </w:t>
-      </w:r>
-    </w:p>
-    <w:p>
-      <w:pPr>
-        <w:spacing w:line="240" w:lineRule="auto"/>
-        <w:contextualSpacing/>
-      </w:pPr>
-      <w:r>
-        <w:t>Harvard Square: 39 JFK St, Cambridge, MA 02138</w:t>
-      </w:r>
-    </w:p>
-    <w:p>
-      <w:pPr>
-        <w:spacing w:line="240" w:lineRule="auto"/>
-        <w:contextualSpacing/>
-      </w:pPr>
-      <w:r>
-        <w:t>(617) 941-3400</w:t>
-      </w:r>
-    </w:p>
-    <w:p>
-      <w:pPr>
-        <w:spacing w:line="240" w:lineRule="auto"/>
-        <w:contextualSpacing/>
-      </w:pPr>
-      <w:r>
-        <w:t>Chestnut Hill: 210 Boylston St, Chestnut Hill, MA 02467</w:t>
-      </w:r>
-    </w:p>
-    <w:p>
-      <w:pPr>
-        <w:spacing w:line="240" w:lineRule="auto"/>
-        <w:contextualSpacing/>
-      </w:pPr>
-      <w:r>
-        <w:t>(617) 916-0788</w:t>
-      </w:r>
-    </w:p>
-    <w:p>
-      <w:pPr>
-        <w:spacing w:line="240" w:lineRule="auto"/>
-        <w:contextualSpacing/>
-        <w:rPr>
-          <w:iCs/>
-        </w:rPr>
-      </w:pPr>
-      <w:r>
-        <w:rPr>
-          <w:iCs/>
-        </w:rPr>
-        <w:t xml:space="preserve">Back Bay: </w:t>
-      </w:r>
-      <w:r>
-        <w:rPr>
-          <w:iCs/>
-        </w:rPr>
-        <w:t>659 Boylston St, Boston, MA 02116</w:t>
-      </w:r>
-    </w:p>
-    <w:p>
-      <w:pPr>
-        <w:spacing w:line="240" w:lineRule="auto"/>
-        <w:contextualSpacing/>
-      </w:pPr>
-      <w:r>
-        <w:t xml:space="preserve">(617) 936-3464 </w:t>
-      </w:r>
-    </w:p>
-    <w:p>
-      <w:pPr>
-        <w:spacing w:line="240" w:lineRule="auto"/>
-        <w:contextualSpacing/>
-      </w:pPr>
-      <w:r>
-        <w:t xml:space="preserve">State Street: 60 State St, Boston, MA </w:t>
-      </w:r>
-      <w:r>
-        <w:t>0</w:t>
-      </w:r>
-      <w:r>
-        <w:t>2109</w:t>
-      </w:r>
-    </w:p>
-    <w:p>
-      <w:pPr>
-        <w:spacing w:line="240" w:lineRule="auto"/>
-        <w:contextualSpacing/>
-      </w:pPr>
-      <w:r>
-        <w:t>(617) 996-8500</w:t>
-      </w:r>
-    </w:p>
-    <w:p>
-      <w:pPr>
-        <w:spacing w:line="240" w:lineRule="auto"/>
-        <w:contextualSpacing/>
-      </w:pPr>
-      <w:r>
-        <w:t>Downton Crossing: 13 School St, Boston, MA 02108</w:t>
-      </w:r>
-    </w:p>
-    <w:p>
-      <w:pPr>
-        <w:spacing w:line="240" w:lineRule="auto"/>
-        <w:contextualSpacing/>
-      </w:pPr>
-      <w:r>
-        <w:t>(857) 317-4949</w:t>
-      </w:r>
-    </w:p>
-    <w:p>
-      <w:pPr>
-        <w:spacing w:line="240" w:lineRule="auto"/>
-        <w:contextualSpacing/>
-      </w:pPr>
-      <w:r>
-        <w:t>Post Office Square: 225 Franklin St, Boston, MA 02210</w:t>
-      </w:r>
-    </w:p>
-    <w:p>
-      <w:pPr>
-        <w:spacing w:line="240" w:lineRule="auto"/>
-        <w:contextualSpacing/>
-      </w:pPr>
-      <w:r>
-        <w:t>(617) 648-5500</w:t>
-      </w:r>
-    </w:p>
-    <w:p>
-      <w:pPr>
-        <w:spacing w:line="240" w:lineRule="auto"/>
-        <w:contextualSpacing/>
-      </w:pPr>
-      <w:r>
-        <w:t>Summer Street:</w:t>
-      </w:r>
-      <w:r>
-        <w:t xml:space="preserve"> </w:t>
-      </w:r>
-      <w:r>
-        <w:t xml:space="preserve">87 </w:t>
-      </w:r>
-      <w:proofErr w:type="gramStart"/>
-      <w:r>
-        <w:t>Summer</w:t>
-      </w:r>
-      <w:proofErr w:type="gramEnd"/>
-      <w:r>
-        <w:t xml:space="preserve"> St, </w:t>
-      </w:r>
-      <w:r>
-        <w:t>Boston, MA 02110</w:t>
-      </w:r>
-    </w:p>
-    <w:p>
-      <w:pPr>
-        <w:spacing w:line="240" w:lineRule="auto"/>
-        <w:contextualSpacing/>
-      </w:pPr>
-      <w:r>
-        <w:t>(617) 870-4700</w:t>
-      </w:r>
-    </w:p>
-    <w:p>
-      <w:pPr>
-        <w:spacing w:line="240" w:lineRule="auto"/>
-        <w:contextualSpacing/>
-      </w:pPr>
-      <w:r>
-        <w:t>Seaport Square:</w:t>
-      </w:r>
-      <w:r>
-        <w:t xml:space="preserve"> 47 Northern Ave, Boston, MA 02210</w:t>
-      </w:r>
-    </w:p>
-    <w:p>
-      <w:pPr>
-        <w:spacing w:line="240" w:lineRule="auto"/>
-        <w:contextualSpacing/>
-      </w:pPr>
-      <w:r>
-        <w:t>(617) 616-8500</w:t>
-      </w:r>
-    </w:p>
-    <w:p>
-      <w:pPr>
-        <w:spacing w:line="240" w:lineRule="auto"/>
-        <w:contextualSpacing/>
-      </w:pPr>
-      <w:r>
-        <w:t>Fort Point:</w:t>
-      </w:r>
-      <w:r>
-        <w:t xml:space="preserve"> 372 Congress St, Boston, MA 02210</w:t>
-      </w:r>
-    </w:p>
-    <w:p>
-      <w:pPr>
-        <w:spacing w:line="240" w:lineRule="auto"/>
-        <w:contextualSpacing/>
-      </w:pPr>
-      <w:r>
-        <w:t>(857) 263-7916</w:t>
-      </w:r>
-    </w:p>
-    <w:p>
-      <w:pPr>
-        <w:spacing w:line="240" w:lineRule="auto"/>
-        <w:contextualSpacing/>
-      </w:pPr>
-      <w:r>
-        <w:t>Ink Block:</w:t>
-      </w:r>
-      <w:r>
-        <w:t xml:space="preserve"> 354 Harrison Ave, Boston, MA 02118</w:t>
-      </w:r>
-    </w:p>
-    <w:p>
-      <w:pPr>
-        <w:spacing w:line="240" w:lineRule="auto"/>
-        <w:contextualSpacing/>
-      </w:pPr>
-      <w:r>
-        <w:t>(617) 712-0700</w:t>
-      </w:r>
-    </w:p>
-    <w:p>
-      <w:pPr>
-        <w:spacing w:line="240" w:lineRule="auto"/>
-        <w:contextualSpacing/>
-      </w:pPr>
-      <w:r>
-        <w:t xml:space="preserve">Prudential Center: </w:t>
-      </w:r>
-      <w:r>
-        <w:t>800 Boylston St, Boston, MA 02199</w:t>
-      </w:r>
-    </w:p>
-    <w:p>
-      <w:pPr>
-        <w:spacing w:line="240" w:lineRule="auto"/>
-        <w:contextualSpacing/>
-      </w:pPr>
-      <w:r>
-        <w:t>(857) 753-4982</w:t>
-      </w:r>
-    </w:p>
-    <w:p>
-      <w:pPr>
-        <w:spacing w:line="240" w:lineRule="auto"/>
-        <w:contextualSpacing/>
-      </w:pPr>
-      <w:r>
-        <w:t>Fenway: 132 Brookline Ave, Boston, MA 02215</w:t>
-      </w:r>
-    </w:p>
-    <w:p>
-      <w:pPr>
-        <w:spacing w:line="240" w:lineRule="auto"/>
-        <w:contextualSpacing/>
-      </w:pPr>
-      <w:r>
-        <w:t>(857) 233-2673</w:t>
-      </w:r>
-    </w:p>
-    <w:p>
-      <w:pPr>
-        <w:spacing w:line="240" w:lineRule="auto"/>
-        <w:contextualSpacing/>
-      </w:pPr>
-      <w:r>
-        <w:t xml:space="preserve">Menu: </w:t>
-      </w:r>
-      <w:hyperlink r:id="rId35" w:history="1">
-        <w:r>
-          <w:rPr>
-            <w:rStyle w:val="Hyperlink"/>
-          </w:rPr>
-          <w:t>https://www.sweetgreen.com/menu/?region=boston</w:t>
-        </w:r>
-      </w:hyperlink>
-    </w:p>
-    <w:p>
-      <w:pPr>
-        <w:spacing w:line="240" w:lineRule="auto"/>
-        <w:contextualSpacing/>
-      </w:pPr>
-      <w:r>
-        <w:t xml:space="preserve">With 12 locations in the Boston area, you’ll never be too far from a </w:t>
-      </w:r>
-      <w:proofErr w:type="spellStart"/>
-      <w:r>
-        <w:t>sweetgreen</w:t>
-      </w:r>
-      <w:proofErr w:type="spellEnd"/>
-      <w:r>
-        <w:t>. Warm bowls and salads make up the menu. Make-your-own options are also available so you can customize a dish to your vegan taste.</w:t>
-      </w:r>
-    </w:p>
     <w:sectPr>
-      <w:headerReference w:type="default" r:id="rId36"/>
+      <w:headerReference w:type="default" r:id="rId30"/>
+      <w:footerReference w:type="default" r:id="rId31"/>
       <w:pgSz w:w="12240" w:h="15840"/>
       <w:pgMar w:top="1440" w:right="1440" w:bottom="1440" w:left="1440" w:header="720" w:footer="720" w:gutter="0"/>
       <w:cols w:space="720"/>
@@ -3550,6 +3070,24 @@
     </w:p>
   </w:endnote>
 </w:endnotes>
+</file>
+
+<file path=word/footer1.xml><?xml version="1.0" encoding="utf-8"?>
+<w:ftr xmlns:wpc="http://schemas.microsoft.com/office/word/2010/wordprocessingCanvas" xmlns:mc="http://schemas.openxmlformats.org/markup-compatibility/2006" xmlns:o="urn:schemas-microsoft-com:office:office" xmlns:r="http://schemas.openxmlformats.org/officeDocument/2006/relationships" xmlns:m="http://schemas.openxmlformats.org/officeDocument/2006/math" xmlns:v="urn:schemas-microsoft-com:vml" xmlns:wp14="http://schemas.microsoft.com/office/word/2010/wordprocessingDrawing" xmlns:wp="http://schemas.openxmlformats.org/drawingml/2006/wordprocessingDrawing" xmlns:w10="urn:schemas-microsoft-com:office:word" xmlns:w="http://schemas.openxmlformats.org/wordprocessingml/2006/main" xmlns:w14="http://schemas.microsoft.com/office/word/2010/wordml" xmlns:wpg="http://schemas.microsoft.com/office/word/2010/wordprocessingGroup" xmlns:wpi="http://schemas.microsoft.com/office/word/2010/wordprocessingInk" xmlns:wne="http://schemas.microsoft.com/office/word/2006/wordml" xmlns:wps="http://schemas.microsoft.com/office/word/2010/wordprocessingShape" mc:Ignorable="w14 wp14">
+  <w:p>
+    <w:pPr>
+      <w:pStyle w:val="Footer"/>
+      <w:tabs>
+        <w:tab w:val="clear" w:pos="4680"/>
+        <w:tab w:val="clear" w:pos="9360"/>
+        <w:tab w:val="left" w:pos="2720"/>
+      </w:tabs>
+    </w:pPr>
+    <w:r>
+      <w:tab/>
+    </w:r>
+  </w:p>
+</w:ftr>
 </file>
 
 <file path=word/footnotes.xml><?xml version="1.0" encoding="utf-8"?>

</xml_diff>